<commit_message>
Menambahkan link repository Github percobaan pada word nya
</commit_message>
<xml_diff>
--- a/2_Version Control and Branch Management (Git)/Praktikum/2_Version Control and Branch Management (Git).docx
+++ b/2_Version Control and Branch Management (Git)/Praktikum/2_Version Control and Branch Management (Git).docx
@@ -77,8 +77,6 @@
         <w:tab/>
         <w:t>: Flutter C</w:t>
       </w:r>
-      <w:bookmarkStart w:id="0" w:name="_GoBack"/>
-      <w:bookmarkEnd w:id="0"/>
     </w:p>
     <w:p>
       <w:pPr>
@@ -214,6 +212,62 @@
         </w:rPr>
         <w:t>)</w:t>
       </w:r>
+    </w:p>
+    <w:p>
+      <w:pPr>
+        <w:rPr>
+          <w:rFonts w:ascii="Times New Roman" w:hAnsi="Times New Roman" w:cs="Times New Roman"/>
+          <w:sz w:val="24"/>
+        </w:rPr>
+      </w:pPr>
+      <w:r>
+        <w:rPr>
+          <w:rFonts w:ascii="Times New Roman" w:hAnsi="Times New Roman" w:cs="Times New Roman"/>
+          <w:sz w:val="24"/>
+        </w:rPr>
+        <w:t xml:space="preserve">Link </w:t>
+      </w:r>
+      <w:proofErr w:type="spellStart"/>
+      <w:r>
+        <w:rPr>
+          <w:rFonts w:ascii="Times New Roman" w:hAnsi="Times New Roman" w:cs="Times New Roman"/>
+          <w:sz w:val="24"/>
+        </w:rPr>
+        <w:t>Github</w:t>
+      </w:r>
+      <w:proofErr w:type="spellEnd"/>
+      <w:r>
+        <w:rPr>
+          <w:rFonts w:ascii="Times New Roman" w:hAnsi="Times New Roman" w:cs="Times New Roman"/>
+          <w:sz w:val="24"/>
+        </w:rPr>
+        <w:t xml:space="preserve"> </w:t>
+      </w:r>
+      <w:proofErr w:type="spellStart"/>
+      <w:r>
+        <w:rPr>
+          <w:rFonts w:ascii="Times New Roman" w:hAnsi="Times New Roman" w:cs="Times New Roman"/>
+          <w:sz w:val="24"/>
+        </w:rPr>
+        <w:t>Percobaan</w:t>
+      </w:r>
+      <w:proofErr w:type="spellEnd"/>
+      <w:r>
+        <w:rPr>
+          <w:rFonts w:ascii="Times New Roman" w:hAnsi="Times New Roman" w:cs="Times New Roman"/>
+          <w:sz w:val="24"/>
+        </w:rPr>
+        <w:t xml:space="preserve"> : </w:t>
+      </w:r>
+      <w:r>
+        <w:rPr>
+          <w:rFonts w:ascii="Times New Roman" w:hAnsi="Times New Roman" w:cs="Times New Roman"/>
+          <w:sz w:val="24"/>
+        </w:rPr>
+        <w:t>https://github.com/fraihan-dw/Exalterra</w:t>
+      </w:r>
+      <w:bookmarkStart w:id="0" w:name="_GoBack"/>
+      <w:bookmarkEnd w:id="0"/>
     </w:p>
     <w:p>
       <w:pPr>

</xml_diff>